<commit_message>
Last commit of Saturday
</commit_message>
<xml_diff>
--- a/Brainstorming.docx
+++ b/Brainstorming.docx
@@ -375,24 +375,40 @@
           <w:sz w:val="28"/>
           <w:szCs w:val="28"/>
         </w:rPr>
-        <w:t>As linhas 3-9 são informativas.</w:t>
-      </w:r>
-    </w:p>
-    <w:p>
-      <w:pPr>
-        <w:rPr>
-          <w:rFonts w:ascii="Verdana" w:hAnsi="Verdana"/>
-          <w:sz w:val="28"/>
-          <w:szCs w:val="28"/>
-        </w:rPr>
-      </w:pPr>
-      <w:r>
-        <w:rPr>
-          <w:rFonts w:ascii="Verdana" w:hAnsi="Verdana"/>
-          <w:sz w:val="28"/>
-          <w:szCs w:val="28"/>
-        </w:rPr>
-        <w:t xml:space="preserve">A linha 17 é o output da linha 10; na linha 10, as strings que estão após as duas primeiras (quanto vale) </w:t>
+        <w:t>E001: a</w:t>
+      </w:r>
+      <w:r>
+        <w:rPr>
+          <w:rFonts w:ascii="Verdana" w:hAnsi="Verdana"/>
+          <w:sz w:val="28"/>
+          <w:szCs w:val="28"/>
+        </w:rPr>
+        <w:t>s linhas 3-9 são informativas.</w:t>
+      </w:r>
+    </w:p>
+    <w:p>
+      <w:pPr>
+        <w:rPr>
+          <w:rFonts w:ascii="Verdana" w:hAnsi="Verdana"/>
+          <w:sz w:val="28"/>
+          <w:szCs w:val="28"/>
+        </w:rPr>
+      </w:pPr>
+      <w:r>
+        <w:rPr>
+          <w:rFonts w:ascii="Verdana" w:hAnsi="Verdana"/>
+          <w:sz w:val="28"/>
+          <w:szCs w:val="28"/>
+        </w:rPr>
+        <w:t>E002: a</w:t>
+      </w:r>
+      <w:r>
+        <w:rPr>
+          <w:rFonts w:ascii="Verdana" w:hAnsi="Verdana"/>
+          <w:sz w:val="28"/>
+          <w:szCs w:val="28"/>
+        </w:rPr>
+        <w:t xml:space="preserve"> linha 17 é o output da linha 10; na linha 10, as strings que estão após as duas primeiras (quanto vale) </w:t>
       </w:r>
       <w:r>
         <w:rPr>
@@ -408,15 +424,96 @@
           <w:sz w:val="28"/>
           <w:szCs w:val="28"/>
         </w:rPr>
-        <w:t>, em romanos, o valor da expressão</w:t>
-      </w:r>
-      <w:r>
-        <w:rPr>
-          <w:rFonts w:ascii="Verdana" w:hAnsi="Verdana"/>
-          <w:sz w:val="28"/>
-          <w:szCs w:val="28"/>
-        </w:rPr>
-        <w:t xml:space="preserve"> ‘squid leij snob snob’; é preciso ler as linhas 5, 6, 3 e novamente a 3,e aglutinar</w:t>
+        <w:t xml:space="preserve"> </w:t>
+      </w:r>
+      <w:r>
+        <w:rPr>
+          <w:rFonts w:ascii="Verdana" w:hAnsi="Verdana"/>
+          <w:sz w:val="28"/>
+          <w:szCs w:val="28"/>
+        </w:rPr>
+        <w:t>o valor da expressão</w:t>
+      </w:r>
+      <w:r>
+        <w:rPr>
+          <w:rFonts w:ascii="Verdana" w:hAnsi="Verdana"/>
+          <w:sz w:val="28"/>
+          <w:szCs w:val="28"/>
+        </w:rPr>
+        <w:t xml:space="preserve"> ‘squid leij snob snob’; é preciso ler as linhas 5, 6, 3 e 3</w:t>
+      </w:r>
+      <w:r>
+        <w:rPr>
+          <w:rFonts w:ascii="Verdana" w:hAnsi="Verdana"/>
+          <w:sz w:val="28"/>
+          <w:szCs w:val="28"/>
+        </w:rPr>
+        <w:t xml:space="preserve"> novamente</w:t>
+      </w:r>
+      <w:r>
+        <w:rPr>
+          <w:rFonts w:ascii="Verdana" w:hAnsi="Verdana"/>
+          <w:sz w:val="28"/>
+          <w:szCs w:val="28"/>
+        </w:rPr>
+        <w:t>,</w:t>
+      </w:r>
+      <w:r>
+        <w:rPr>
+          <w:rFonts w:ascii="Verdana" w:hAnsi="Verdana"/>
+          <w:sz w:val="28"/>
+          <w:szCs w:val="28"/>
+        </w:rPr>
+        <w:t xml:space="preserve"> </w:t>
+      </w:r>
+      <w:r>
+        <w:rPr>
+          <w:rFonts w:ascii="Verdana" w:hAnsi="Verdana"/>
+          <w:sz w:val="28"/>
+          <w:szCs w:val="28"/>
+        </w:rPr>
+        <w:t xml:space="preserve">e </w:t>
+      </w:r>
+      <w:r>
+        <w:rPr>
+          <w:rFonts w:ascii="Verdana" w:hAnsi="Verdana"/>
+          <w:sz w:val="28"/>
+          <w:szCs w:val="28"/>
+        </w:rPr>
+        <w:t xml:space="preserve">então </w:t>
+      </w:r>
+      <w:r>
+        <w:rPr>
+          <w:rFonts w:ascii="Verdana" w:hAnsi="Verdana"/>
+          <w:sz w:val="28"/>
+          <w:szCs w:val="28"/>
+        </w:rPr>
+        <w:t>aglutinar</w:t>
+      </w:r>
+      <w:r>
+        <w:rPr>
+          <w:rFonts w:ascii="Verdana" w:hAnsi="Verdana"/>
+          <w:sz w:val="28"/>
+          <w:szCs w:val="28"/>
+        </w:rPr>
+        <w:t xml:space="preserve"> para obter o número em romanos.</w:t>
+      </w:r>
+    </w:p>
+    <w:p>
+      <w:pPr>
+        <w:rPr>
+          <w:rFonts w:ascii="Verdana" w:hAnsi="Verdana"/>
+          <w:sz w:val="28"/>
+          <w:szCs w:val="28"/>
+        </w:rPr>
+      </w:pPr>
+      <w:r>
+        <w:rPr>
+          <w:rFonts w:ascii="Verdana" w:hAnsi="Verdana"/>
+          <w:sz w:val="28"/>
+          <w:szCs w:val="28"/>
+        </w:rPr>
+        <w:t>E003: para realizar o output da linha 17, é preciso copiar a expressão ‘squid leij snob snob’ da linha 10, adicionar a string ‘vale’ espaçada antes e depois, e mostrar o resultado do método de conversão de romanos para arábicos, utilizando o número XLII.</w:t>
       </w:r>
       <w:bookmarkStart w:id="0" w:name="_GoBack"/>
       <w:bookmarkEnd w:id="0"/>

</xml_diff>